<commit_message>
School will resume from Shawan 7th.
</commit_message>
<xml_diff>
--- a/Class 2 Summer_Homework.docx
+++ b/Class 2 Summer_Homework.docx
@@ -112,7 +112,9 @@
           <w:rFonts w:ascii="Times New Roman" w:hAnsi="Times New Roman"/>
           <w:b/>
           <w:bCs/>
-          <w:sz w:val="20"/>
+          <w:sz w:val="24"/>
+          <w:szCs w:val="24"/>
+          <w:u w:val="single"/>
         </w:rPr>
       </w:pPr>
       <w:r>
@@ -135,7 +137,52 @@
           <w:szCs w:val="24"/>
           <w:u w:val="single"/>
         </w:rPr>
-        <w:t xml:space="preserve"> - 2082</w:t>
+        <w:t xml:space="preserve"> </w:t>
+      </w:r>
+      <w:r>
+        <w:rPr>
+          <w:rFonts w:ascii="Times New Roman" w:hAnsi="Times New Roman"/>
+          <w:b/>
+          <w:bCs/>
+          <w:sz w:val="24"/>
+          <w:szCs w:val="24"/>
+          <w:u w:val="single"/>
+        </w:rPr>
+        <w:t>–</w:t>
+      </w:r>
+      <w:r>
+        <w:rPr>
+          <w:rFonts w:ascii="Times New Roman" w:hAnsi="Times New Roman"/>
+          <w:b/>
+          <w:bCs/>
+          <w:sz w:val="24"/>
+          <w:szCs w:val="24"/>
+          <w:u w:val="single"/>
+        </w:rPr>
+        <w:t xml:space="preserve"> 2082</w:t>
+      </w:r>
+    </w:p>
+    <w:p>
+      <w:pPr>
+        <w:spacing w:after="0" w:line="240" w:lineRule="auto"/>
+        <w:jc w:val="center"/>
+        <w:rPr>
+          <w:rFonts w:ascii="Times New Roman" w:hAnsi="Times New Roman"/>
+          <w:b/>
+          <w:bCs/>
+          <w:sz w:val="20"/>
+        </w:rPr>
+      </w:pPr>
+      <w:r>
+        <w:rPr>
+          <w:rFonts w:ascii="Times New Roman" w:hAnsi="Times New Roman"/>
+          <w:b/>
+          <w:bCs/>
+          <w:sz w:val="24"/>
+          <w:szCs w:val="24"/>
+          <w:u w:val="single"/>
+        </w:rPr>
+        <w:t>Class: 2</w:t>
       </w:r>
     </w:p>
     <w:p>
@@ -352,6 +399,61 @@
           <w:rFonts w:ascii="Times New Roman" w:hAnsi="Times New Roman" w:cs="Times New Roman"/>
           <w:b/>
           <w:bCs/>
+          <w:i/>
+          <w:iCs/>
+          <w:sz w:val="28"/>
+          <w:szCs w:val="28"/>
+          <w:u w:val="single"/>
+        </w:rPr>
+      </w:pPr>
+      <w:r>
+        <w:rPr>
+          <w:rFonts w:ascii="Times New Roman" w:hAnsi="Times New Roman" w:cs="Times New Roman"/>
+          <w:b/>
+          <w:bCs/>
+          <w:i/>
+          <w:iCs/>
+          <w:sz w:val="28"/>
+          <w:szCs w:val="28"/>
+          <w:u w:val="single"/>
+        </w:rPr>
+        <w:t>School will resume from Shawan 7</w:t>
+      </w:r>
+      <w:r>
+        <w:rPr>
+          <w:rFonts w:ascii="Times New Roman" w:hAnsi="Times New Roman" w:cs="Times New Roman"/>
+          <w:b/>
+          <w:bCs/>
+          <w:i/>
+          <w:iCs/>
+          <w:sz w:val="28"/>
+          <w:szCs w:val="28"/>
+          <w:u w:val="single"/>
+          <w:vertAlign w:val="superscript"/>
+        </w:rPr>
+        <w:t>th</w:t>
+      </w:r>
+      <w:r>
+        <w:rPr>
+          <w:rFonts w:ascii="Times New Roman" w:hAnsi="Times New Roman" w:cs="Times New Roman"/>
+          <w:b/>
+          <w:bCs/>
+          <w:i/>
+          <w:iCs/>
+          <w:sz w:val="28"/>
+          <w:szCs w:val="28"/>
+          <w:u w:val="single"/>
+        </w:rPr>
+        <w:t>.</w:t>
+      </w:r>
+    </w:p>
+    <w:p>
+      <w:pPr>
+        <w:jc w:val="center"/>
+        <w:rPr>
+          <w:rFonts w:ascii="Times New Roman" w:hAnsi="Times New Roman" w:cs="Times New Roman"/>
+          <w:b/>
+          <w:bCs/>
           <w:sz w:val="36"/>
           <w:szCs w:val="36"/>
         </w:rPr>
@@ -477,7 +579,9 @@
           <w:rFonts w:ascii="Times New Roman" w:hAnsi="Times New Roman"/>
           <w:b/>
           <w:bCs/>
-          <w:sz w:val="20"/>
+          <w:sz w:val="24"/>
+          <w:szCs w:val="24"/>
+          <w:u w:val="single"/>
         </w:rPr>
       </w:pPr>
       <w:r>
@@ -500,7 +604,52 @@
           <w:szCs w:val="24"/>
           <w:u w:val="single"/>
         </w:rPr>
-        <w:t xml:space="preserve"> - 2082</w:t>
+        <w:t xml:space="preserve"> </w:t>
+      </w:r>
+      <w:r>
+        <w:rPr>
+          <w:rFonts w:ascii="Times New Roman" w:hAnsi="Times New Roman"/>
+          <w:b/>
+          <w:bCs/>
+          <w:sz w:val="24"/>
+          <w:szCs w:val="24"/>
+          <w:u w:val="single"/>
+        </w:rPr>
+        <w:t>–</w:t>
+      </w:r>
+      <w:r>
+        <w:rPr>
+          <w:rFonts w:ascii="Times New Roman" w:hAnsi="Times New Roman"/>
+          <w:b/>
+          <w:bCs/>
+          <w:sz w:val="24"/>
+          <w:szCs w:val="24"/>
+          <w:u w:val="single"/>
+        </w:rPr>
+        <w:t xml:space="preserve"> 2082</w:t>
+      </w:r>
+    </w:p>
+    <w:p>
+      <w:pPr>
+        <w:spacing w:after="0" w:line="240" w:lineRule="auto"/>
+        <w:jc w:val="center"/>
+        <w:rPr>
+          <w:rFonts w:ascii="Times New Roman" w:hAnsi="Times New Roman"/>
+          <w:b/>
+          <w:bCs/>
+          <w:sz w:val="20"/>
+        </w:rPr>
+      </w:pPr>
+      <w:r>
+        <w:rPr>
+          <w:rFonts w:ascii="Times New Roman" w:hAnsi="Times New Roman"/>
+          <w:b/>
+          <w:bCs/>
+          <w:sz w:val="24"/>
+          <w:szCs w:val="24"/>
+          <w:u w:val="single"/>
+        </w:rPr>
+        <w:t>Class: 2</w:t>
       </w:r>
     </w:p>
     <w:p>
@@ -710,6 +859,61 @@
           <w:rFonts w:ascii="Times New Roman" w:hAnsi="Times New Roman" w:cs="Times New Roman"/>
           <w:b/>
           <w:bCs/>
+          <w:i/>
+          <w:iCs/>
+          <w:sz w:val="28"/>
+          <w:szCs w:val="28"/>
+          <w:u w:val="single"/>
+        </w:rPr>
+      </w:pPr>
+      <w:r>
+        <w:rPr>
+          <w:rFonts w:ascii="Times New Roman" w:hAnsi="Times New Roman" w:cs="Times New Roman"/>
+          <w:b/>
+          <w:bCs/>
+          <w:i/>
+          <w:iCs/>
+          <w:sz w:val="28"/>
+          <w:szCs w:val="28"/>
+          <w:u w:val="single"/>
+        </w:rPr>
+        <w:t>School will resume from Shawan 7</w:t>
+      </w:r>
+      <w:r>
+        <w:rPr>
+          <w:rFonts w:ascii="Times New Roman" w:hAnsi="Times New Roman" w:cs="Times New Roman"/>
+          <w:b/>
+          <w:bCs/>
+          <w:i/>
+          <w:iCs/>
+          <w:sz w:val="28"/>
+          <w:szCs w:val="28"/>
+          <w:u w:val="single"/>
+          <w:vertAlign w:val="superscript"/>
+        </w:rPr>
+        <w:t>th</w:t>
+      </w:r>
+      <w:r>
+        <w:rPr>
+          <w:rFonts w:ascii="Times New Roman" w:hAnsi="Times New Roman" w:cs="Times New Roman"/>
+          <w:b/>
+          <w:bCs/>
+          <w:i/>
+          <w:iCs/>
+          <w:sz w:val="28"/>
+          <w:szCs w:val="28"/>
+          <w:u w:val="single"/>
+        </w:rPr>
+        <w:t>.</w:t>
+      </w:r>
+    </w:p>
+    <w:p>
+      <w:pPr>
+        <w:jc w:val="center"/>
+        <w:rPr>
+          <w:rFonts w:ascii="Times New Roman" w:hAnsi="Times New Roman" w:cs="Times New Roman"/>
+          <w:b/>
+          <w:bCs/>
           <w:sz w:val="36"/>
           <w:szCs w:val="36"/>
         </w:rPr>
@@ -727,7 +931,7 @@
     </w:p>
     <w:sectPr>
       <w:pgSz w:w="16838" w:h="11906" w:orient="landscape" w:code="9"/>
-      <w:pgMar w:top="720" w:right="720" w:bottom="720" w:left="720" w:header="720" w:footer="720" w:gutter="0"/>
+      <w:pgMar w:top="450" w:right="720" w:bottom="270" w:left="720" w:header="720" w:footer="720" w:gutter="0"/>
       <w:cols w:num="2" w:space="720"/>
       <w:docGrid w:linePitch="360"/>
     </w:sectPr>
@@ -1327,7 +1531,7 @@
   <w:style w:type="paragraph" w:default="1" w:styleId="Normal">
     <w:name w:val="Normal"/>
     <w:qFormat/>
-    <w:rsid w:val="00FC693F"/>
+    <w:rsid w:val="003B50B9"/>
   </w:style>
   <w:style w:type="paragraph" w:styleId="Heading1">
     <w:name w:val="heading 1"/>
@@ -1541,7 +1745,6 @@
   <w:style w:type="character" w:default="1" w:styleId="DefaultParagraphFont">
     <w:name w:val="Default Paragraph Font"/>
     <w:uiPriority w:val="1"/>
-    <w:semiHidden/>
     <w:unhideWhenUsed/>
   </w:style>
   <w:style w:type="table" w:default="1" w:styleId="TableNormal">

</xml_diff>